<commit_message>
Aggiunte alcune note al file word
</commit_message>
<xml_diff>
--- a/PROGETTO AEROPORTO SQL.docx
+++ b/PROGETTO AEROPORTO SQL.docx
@@ -38,7 +38,23 @@
           <w:i/>
           <w:iCs/>
         </w:rPr>
-        <w:t>Di Rianna Luca</w:t>
+        <w:t xml:space="preserve">Di </w:t>
+      </w:r>
+      <w:proofErr w:type="spellStart"/>
+      <w:r>
+        <w:rPr>
+          <w:i/>
+          <w:iCs/>
+        </w:rPr>
+        <w:t>Rianna</w:t>
+      </w:r>
+      <w:proofErr w:type="spellEnd"/>
+      <w:r>
+        <w:rPr>
+          <w:i/>
+          <w:iCs/>
+        </w:rPr>
+        <w:t xml:space="preserve"> Luca</w:t>
       </w:r>
     </w:p>
     <w:p>
@@ -170,7 +186,7 @@
         </w:rPr>
         <w:t>Il modello entità-relazione viene utilizzato nella prima fase della </w:t>
       </w:r>
-      <w:hyperlink r:id="rId5" w:tooltip="Progettazione" w:history="1">
+      <w:hyperlink r:id="rId7" w:tooltip="Progettazione" w:history="1">
         <w:r>
           <w:rPr>
             <w:rStyle w:val="Collegamentoipertestuale"/>
@@ -211,7 +227,7 @@
         </w:rPr>
         <w:t>, nella quale è necessario tradurre le informazioni risultanti dall'</w:t>
       </w:r>
-      <w:hyperlink r:id="rId6" w:tooltip="Analisi del dominio" w:history="1">
+      <w:hyperlink r:id="rId8" w:tooltip="Analisi del dominio" w:history="1">
         <w:r>
           <w:rPr>
             <w:rStyle w:val="Collegamentoipertestuale"/>
@@ -284,8 +300,9 @@
           <w:szCs w:val="21"/>
           <w:shd w:val="clear" w:color="auto" w:fill="FFFFFF"/>
         </w:rPr>
-        <w:t>-Aeroporto: idAeroporto, città, nome, nazione, numerioPiste</w:t>
-      </w:r>
+        <w:t xml:space="preserve">-Aeroporto: </w:t>
+      </w:r>
+      <w:proofErr w:type="spellStart"/>
       <w:r>
         <w:rPr>
           <w:rFonts w:ascii="Arial" w:hAnsi="Arial"/>
@@ -294,11 +311,10 @@
           <w:szCs w:val="21"/>
           <w:shd w:val="clear" w:color="auto" w:fill="FFFFFF"/>
         </w:rPr>
-        <w:t>;</w:t>
-      </w:r>
-    </w:p>
-    <w:p>
-      <w:pPr>
+        <w:t>idAeroporto</w:t>
+      </w:r>
+      <w:proofErr w:type="spellEnd"/>
+      <w:r>
         <w:rPr>
           <w:rFonts w:ascii="Arial" w:hAnsi="Arial"/>
           <w:color w:val="202122"/>
@@ -306,7 +322,9 @@
           <w:szCs w:val="21"/>
           <w:shd w:val="clear" w:color="auto" w:fill="FFFFFF"/>
         </w:rPr>
-      </w:pPr>
+        <w:t xml:space="preserve">, città, nome, nazione, </w:t>
+      </w:r>
+      <w:proofErr w:type="spellStart"/>
       <w:r>
         <w:rPr>
           <w:rFonts w:ascii="Arial" w:hAnsi="Arial"/>
@@ -315,8 +333,9 @@
           <w:szCs w:val="21"/>
           <w:shd w:val="clear" w:color="auto" w:fill="FFFFFF"/>
         </w:rPr>
-        <w:t>-Aereo</w:t>
-      </w:r>
+        <w:t>numerioPiste</w:t>
+      </w:r>
+      <w:proofErr w:type="spellEnd"/>
       <w:r>
         <w:rPr>
           <w:rFonts w:ascii="Arial" w:hAnsi="Arial"/>
@@ -325,9 +344,11 @@
           <w:szCs w:val="21"/>
           <w:shd w:val="clear" w:color="auto" w:fill="FFFFFF"/>
         </w:rPr>
-        <w:t>: idAereo, tipo, nome, numeroPosti</w:t>
-      </w:r>
-      <w:r>
+        <w:t>;</w:t>
+      </w:r>
+    </w:p>
+    <w:p>
+      <w:pPr>
         <w:rPr>
           <w:rFonts w:ascii="Arial" w:hAnsi="Arial"/>
           <w:color w:val="202122"/>
@@ -335,6 +356,69 @@
           <w:szCs w:val="21"/>
           <w:shd w:val="clear" w:color="auto" w:fill="FFFFFF"/>
         </w:rPr>
+      </w:pPr>
+      <w:r>
+        <w:rPr>
+          <w:rFonts w:ascii="Arial" w:hAnsi="Arial"/>
+          <w:color w:val="202122"/>
+          <w:sz w:val="21"/>
+          <w:szCs w:val="21"/>
+          <w:shd w:val="clear" w:color="auto" w:fill="FFFFFF"/>
+        </w:rPr>
+        <w:t>-Aereo</w:t>
+      </w:r>
+      <w:r>
+        <w:rPr>
+          <w:rFonts w:ascii="Arial" w:hAnsi="Arial"/>
+          <w:color w:val="202122"/>
+          <w:sz w:val="21"/>
+          <w:szCs w:val="21"/>
+          <w:shd w:val="clear" w:color="auto" w:fill="FFFFFF"/>
+        </w:rPr>
+        <w:t xml:space="preserve">: </w:t>
+      </w:r>
+      <w:proofErr w:type="spellStart"/>
+      <w:r>
+        <w:rPr>
+          <w:rFonts w:ascii="Arial" w:hAnsi="Arial"/>
+          <w:color w:val="202122"/>
+          <w:sz w:val="21"/>
+          <w:szCs w:val="21"/>
+          <w:shd w:val="clear" w:color="auto" w:fill="FFFFFF"/>
+        </w:rPr>
+        <w:t>idAereo</w:t>
+      </w:r>
+      <w:proofErr w:type="spellEnd"/>
+      <w:r>
+        <w:rPr>
+          <w:rFonts w:ascii="Arial" w:hAnsi="Arial"/>
+          <w:color w:val="202122"/>
+          <w:sz w:val="21"/>
+          <w:szCs w:val="21"/>
+          <w:shd w:val="clear" w:color="auto" w:fill="FFFFFF"/>
+        </w:rPr>
+        <w:t xml:space="preserve">, tipo, nome, </w:t>
+      </w:r>
+      <w:proofErr w:type="spellStart"/>
+      <w:r>
+        <w:rPr>
+          <w:rFonts w:ascii="Arial" w:hAnsi="Arial"/>
+          <w:color w:val="202122"/>
+          <w:sz w:val="21"/>
+          <w:szCs w:val="21"/>
+          <w:shd w:val="clear" w:color="auto" w:fill="FFFFFF"/>
+        </w:rPr>
+        <w:t>numeroPosti</w:t>
+      </w:r>
+      <w:proofErr w:type="spellEnd"/>
+      <w:r>
+        <w:rPr>
+          <w:rFonts w:ascii="Arial" w:hAnsi="Arial"/>
+          <w:color w:val="202122"/>
+          <w:sz w:val="21"/>
+          <w:szCs w:val="21"/>
+          <w:shd w:val="clear" w:color="auto" w:fill="FFFFFF"/>
+        </w:rPr>
         <w:t>;</w:t>
       </w:r>
     </w:p>
@@ -343,7 +427,41 @@
         <w:t>-Volo</w:t>
       </w:r>
       <w:r>
-        <w:t>: idVolo, numeroPasseggeri, dataPartenza, dataArrivo, partenza, arrivo, aereo</w:t>
+        <w:t xml:space="preserve">: </w:t>
+      </w:r>
+      <w:proofErr w:type="spellStart"/>
+      <w:r>
+        <w:t>idVolo</w:t>
+      </w:r>
+      <w:proofErr w:type="spellEnd"/>
+      <w:r>
+        <w:t xml:space="preserve">, </w:t>
+      </w:r>
+      <w:proofErr w:type="spellStart"/>
+      <w:r>
+        <w:t>numeroPasseggeri</w:t>
+      </w:r>
+      <w:proofErr w:type="spellEnd"/>
+      <w:r>
+        <w:t xml:space="preserve">, </w:t>
+      </w:r>
+      <w:proofErr w:type="spellStart"/>
+      <w:r>
+        <w:t>dataPartenza</w:t>
+      </w:r>
+      <w:proofErr w:type="spellEnd"/>
+      <w:r>
+        <w:t xml:space="preserve">, </w:t>
+      </w:r>
+      <w:proofErr w:type="spellStart"/>
+      <w:proofErr w:type="gramStart"/>
+      <w:r>
+        <w:t>dataArrivo</w:t>
+      </w:r>
+      <w:proofErr w:type="spellEnd"/>
+      <w:proofErr w:type="gramEnd"/>
+      <w:r>
+        <w:t>, partenza, arrivo, aereo</w:t>
       </w:r>
     </w:p>
     <w:p>
@@ -355,6 +473,70 @@
           <w:noProof/>
         </w:rPr>
         <w:lastRenderedPageBreak/>
+        <mc:AlternateContent>
+          <mc:Choice Requires="wpi">
+            <w:drawing>
+              <wp:anchor distT="0" distB="0" distL="114300" distR="114300" simplePos="0" relativeHeight="251659264" behindDoc="0" locked="0" layoutInCell="1" allowOverlap="1" wp14:anchorId="6B614CF7" wp14:editId="0387E4C2">
+                <wp:simplePos x="0" y="0"/>
+                <wp:positionH relativeFrom="column">
+                  <wp:posOffset>3748360</wp:posOffset>
+                </wp:positionH>
+                <wp:positionV relativeFrom="paragraph">
+                  <wp:posOffset>1398095</wp:posOffset>
+                </wp:positionV>
+                <wp:extent cx="1388160" cy="585720"/>
+                <wp:effectExtent l="76200" t="133350" r="135890" b="157480"/>
+                <wp:wrapNone/>
+                <wp:docPr id="1" name="Input penna 1"/>
+                <wp:cNvGraphicFramePr/>
+                <a:graphic xmlns:a="http://schemas.openxmlformats.org/drawingml/2006/main">
+                  <a:graphicData uri="http://schemas.microsoft.com/office/word/2010/wordprocessingInk">
+                    <w14:contentPart bwMode="auto" r:id="rId9">
+                      <w14:nvContentPartPr>
+                        <w14:cNvContentPartPr/>
+                      </w14:nvContentPartPr>
+                      <w14:xfrm>
+                        <a:off x="0" y="0"/>
+                        <a:ext cx="1388160" cy="585720"/>
+                      </w14:xfrm>
+                    </w14:contentPart>
+                  </a:graphicData>
+                </a:graphic>
+              </wp:anchor>
+            </w:drawing>
+          </mc:Choice>
+          <mc:Fallback>
+            <w:pict>
+              <v:shapetype w14:anchorId="31B95EEC" id="_x0000_t75" coordsize="21600,21600" o:spt="75" o:preferrelative="t" path="m@4@5l@4@11@9@11@9@5xe" filled="f" stroked="f">
+                <v:stroke joinstyle="miter"/>
+                <v:formulas>
+                  <v:f eqn="if lineDrawn pixelLineWidth 0"/>
+                  <v:f eqn="sum @0 1 0"/>
+                  <v:f eqn="sum 0 0 @1"/>
+                  <v:f eqn="prod @2 1 2"/>
+                  <v:f eqn="prod @3 21600 pixelWidth"/>
+                  <v:f eqn="prod @3 21600 pixelHeight"/>
+                  <v:f eqn="sum @0 0 1"/>
+                  <v:f eqn="prod @6 1 2"/>
+                  <v:f eqn="prod @7 21600 pixelWidth"/>
+                  <v:f eqn="sum @8 21600 0"/>
+                  <v:f eqn="prod @7 21600 pixelHeight"/>
+                  <v:f eqn="sum @10 21600 0"/>
+                </v:formulas>
+                <v:path o:extrusionok="f" gradientshapeok="t" o:connecttype="rect"/>
+                <o:lock v:ext="edit" aspectratio="t"/>
+              </v:shapetype>
+              <v:shape id="Input penna 1" o:spid="_x0000_s1026" type="#_x0000_t75" style="position:absolute;margin-left:290.9pt;margin-top:101.6pt;width:117.8pt;height:63.1pt;z-index:251659264;visibility:visible;mso-wrap-style:square;mso-wrap-distance-left:9pt;mso-wrap-distance-top:0;mso-wrap-distance-right:9pt;mso-wrap-distance-bottom:0;mso-position-horizontal:absolute;mso-position-horizontal-relative:text;mso-position-vertical:absolute;mso-position-vertical-relative:text" o:gfxdata="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">
+                <v:imagedata r:id="rId10" o:title=""/>
+              </v:shape>
+            </w:pict>
+          </mc:Fallback>
+        </mc:AlternateContent>
+      </w:r>
+      <w:r>
+        <w:rPr>
+          <w:noProof/>
+        </w:rPr>
         <w:drawing>
           <wp:inline distT="0" distB="0" distL="0" distR="0" wp14:anchorId="0DB1F652" wp14:editId="6BFF88C9">
             <wp:extent cx="4464279" cy="3327571"/>
@@ -371,7 +553,7 @@
                     <pic:cNvPicPr/>
                   </pic:nvPicPr>
                   <pic:blipFill>
-                    <a:blip r:embed="rId7">
+                    <a:blip r:embed="rId11">
                       <a:extLst>
                         <a:ext uri="{28A0092B-C50C-407E-A947-70E740481C1C}">
                           <a14:useLocalDpi xmlns:a14="http://schemas.microsoft.com/office/drawing/2010/main" val="0"/>
@@ -428,7 +610,7 @@
                     <pic:cNvPicPr/>
                   </pic:nvPicPr>
                   <pic:blipFill>
-                    <a:blip r:embed="rId8">
+                    <a:blip r:embed="rId12">
                       <a:extLst>
                         <a:ext uri="{28A0092B-C50C-407E-A947-70E740481C1C}">
                           <a14:useLocalDpi xmlns:a14="http://schemas.microsoft.com/office/drawing/2010/main" val="0"/>
@@ -468,12 +650,43 @@
     </w:p>
     <w:p>
       <w:r>
-        <w:t>-Tra AEROPORTO e VOLO abbiamo idAeroporto che è collegato a partenza e arrivo;</w:t>
-      </w:r>
-    </w:p>
-    <w:p>
-      <w:r>
-        <w:t>-Tra VOLO E AEREO troviamo idAereo e aereo.</w:t>
+        <w:t>-</w:t>
+      </w:r>
+      <w:r>
+        <w:rPr>
+          <w:highlight w:val="yellow"/>
+        </w:rPr>
+        <w:t xml:space="preserve">Tra AEROPORTO e VOLO abbiamo </w:t>
+      </w:r>
+      <w:proofErr w:type="spellStart"/>
+      <w:r>
+        <w:rPr>
+          <w:highlight w:val="yellow"/>
+        </w:rPr>
+        <w:t>idAeroporto</w:t>
+      </w:r>
+      <w:proofErr w:type="spellEnd"/>
+      <w:r>
+        <w:rPr>
+          <w:highlight w:val="yellow"/>
+        </w:rPr>
+        <w:t xml:space="preserve"> che è collegato a partenza e arrivo</w:t>
+      </w:r>
+      <w:r>
+        <w:t>;</w:t>
+      </w:r>
+    </w:p>
+    <w:p>
+      <w:r>
+        <w:t xml:space="preserve">-Tra VOLO E AEREO troviamo </w:t>
+      </w:r>
+      <w:proofErr w:type="spellStart"/>
+      <w:r>
+        <w:t>idAereo</w:t>
+      </w:r>
+      <w:proofErr w:type="spellEnd"/>
+      <w:r>
+        <w:t xml:space="preserve"> e aereo.</w:t>
       </w:r>
     </w:p>
     <w:p/>
@@ -543,6 +756,9 @@
         <w:t xml:space="preserve"> </w:t>
       </w:r>
       <w:r>
+        <w:rPr>
+          <w:highlight w:val="yellow"/>
+        </w:rPr>
         <w:t>nome</w:t>
       </w:r>
       <w:r>
@@ -574,9 +790,11 @@
       <w:r>
         <w:t xml:space="preserve"> </w:t>
       </w:r>
+      <w:proofErr w:type="spellStart"/>
       <w:r>
         <w:t>numeroPiste</w:t>
       </w:r>
+      <w:proofErr w:type="spellEnd"/>
       <w:r>
         <w:t xml:space="preserve"> </w:t>
       </w:r>
@@ -615,7 +833,16 @@
         </w:numPr>
       </w:pPr>
       <w:r>
-        <w:t>Le nazioni da cui parte e arriva il volo con codice 1</w:t>
+        <w:t xml:space="preserve">Le </w:t>
+      </w:r>
+      <w:r>
+        <w:rPr>
+          <w:highlight w:val="yellow"/>
+        </w:rPr>
+        <w:t>nazion</w:t>
+      </w:r>
+      <w:r>
+        <w:t>i da cui parte e arriva il volo con codice 1</w:t>
       </w:r>
     </w:p>
     <w:p>
@@ -675,8 +902,23 @@
         <w:t>ON</w:t>
       </w:r>
       <w:r>
-        <w:t xml:space="preserve"> partenza.idaeroporto = volo.partenza</w:t>
-      </w:r>
+        <w:t xml:space="preserve"> </w:t>
+      </w:r>
+      <w:proofErr w:type="spellStart"/>
+      <w:proofErr w:type="gramStart"/>
+      <w:r>
+        <w:t>partenza.idaeroporto</w:t>
+      </w:r>
+      <w:proofErr w:type="spellEnd"/>
+      <w:proofErr w:type="gramEnd"/>
+      <w:r>
+        <w:t xml:space="preserve"> = </w:t>
+      </w:r>
+      <w:proofErr w:type="spellStart"/>
+      <w:r>
+        <w:t>volo.partenza</w:t>
+      </w:r>
+      <w:proofErr w:type="spellEnd"/>
     </w:p>
     <w:p>
       <w:pPr>
@@ -700,8 +942,23 @@
         <w:t>ON</w:t>
       </w:r>
       <w:r>
-        <w:t xml:space="preserve"> arrivo.idaeroporto = volo.arrivo</w:t>
-      </w:r>
+        <w:t xml:space="preserve"> </w:t>
+      </w:r>
+      <w:proofErr w:type="spellStart"/>
+      <w:proofErr w:type="gramStart"/>
+      <w:r>
+        <w:t>arrivo.idaeroporto</w:t>
+      </w:r>
+      <w:proofErr w:type="spellEnd"/>
+      <w:proofErr w:type="gramEnd"/>
+      <w:r>
+        <w:t xml:space="preserve"> = </w:t>
+      </w:r>
+      <w:proofErr w:type="spellStart"/>
+      <w:r>
+        <w:t>volo.arrivo</w:t>
+      </w:r>
+      <w:proofErr w:type="spellEnd"/>
     </w:p>
     <w:p>
       <w:pPr>
@@ -715,7 +972,17 @@
         <w:t>WHERE</w:t>
       </w:r>
       <w:r>
-        <w:t xml:space="preserve"> volo.idvolo = 1;</w:t>
+        <w:t xml:space="preserve"> </w:t>
+      </w:r>
+      <w:proofErr w:type="spellStart"/>
+      <w:proofErr w:type="gramStart"/>
+      <w:r>
+        <w:t>volo.idvolo</w:t>
+      </w:r>
+      <w:proofErr w:type="spellEnd"/>
+      <w:proofErr w:type="gramEnd"/>
+      <w:r>
+        <w:t xml:space="preserve"> = 1;</w:t>
       </w:r>
     </w:p>
     <w:p>
@@ -754,8 +1021,15 @@
         <w:t>SELECT</w:t>
       </w:r>
       <w:r>
-        <w:t xml:space="preserve"> tipo, aeroporto.citta</w:t>
-      </w:r>
+        <w:t xml:space="preserve"> tipo, </w:t>
+      </w:r>
+      <w:proofErr w:type="spellStart"/>
+      <w:proofErr w:type="gramStart"/>
+      <w:r>
+        <w:t>aeroporto.citta</w:t>
+      </w:r>
+      <w:proofErr w:type="spellEnd"/>
+      <w:proofErr w:type="gramEnd"/>
     </w:p>
     <w:p>
       <w:r>
@@ -794,8 +1068,23 @@
         <w:t>ON</w:t>
       </w:r>
       <w:r>
-        <w:t xml:space="preserve"> volo.aereo = aereo.idaereo</w:t>
-      </w:r>
+        <w:t xml:space="preserve"> </w:t>
+      </w:r>
+      <w:proofErr w:type="spellStart"/>
+      <w:proofErr w:type="gramStart"/>
+      <w:r>
+        <w:t>volo.aereo</w:t>
+      </w:r>
+      <w:proofErr w:type="spellEnd"/>
+      <w:proofErr w:type="gramEnd"/>
+      <w:r>
+        <w:t xml:space="preserve"> = </w:t>
+      </w:r>
+      <w:proofErr w:type="spellStart"/>
+      <w:r>
+        <w:t>aereo.idaereo</w:t>
+      </w:r>
+      <w:proofErr w:type="spellEnd"/>
     </w:p>
     <w:p>
       <w:r>
@@ -819,8 +1108,23 @@
         <w:t>ON</w:t>
       </w:r>
       <w:r>
-        <w:t xml:space="preserve"> aeroporto.idaeroporto = volo.partenza</w:t>
-      </w:r>
+        <w:t xml:space="preserve"> </w:t>
+      </w:r>
+      <w:proofErr w:type="spellStart"/>
+      <w:proofErr w:type="gramStart"/>
+      <w:r>
+        <w:t>aeroporto.idaeroporto</w:t>
+      </w:r>
+      <w:proofErr w:type="spellEnd"/>
+      <w:proofErr w:type="gramEnd"/>
+      <w:r>
+        <w:t xml:space="preserve"> = </w:t>
+      </w:r>
+      <w:proofErr w:type="spellStart"/>
+      <w:r>
+        <w:t>volo.partenza</w:t>
+      </w:r>
+      <w:proofErr w:type="spellEnd"/>
     </w:p>
     <w:p>
       <w:r>
@@ -834,7 +1138,15 @@
         <w:t>WHERE</w:t>
       </w:r>
       <w:r>
-        <w:t xml:space="preserve"> citta='ROMA;</w:t>
+        <w:t xml:space="preserve"> </w:t>
+      </w:r>
+      <w:proofErr w:type="gramStart"/>
+      <w:r>
+        <w:t>citta</w:t>
+      </w:r>
+      <w:proofErr w:type="gramEnd"/>
+      <w:r>
+        <w:t>='ROMA;</w:t>
       </w:r>
     </w:p>
     <w:p>
@@ -862,8 +1174,39 @@
         <w:t>SELECT</w:t>
       </w:r>
       <w:r>
-        <w:t xml:space="preserve"> tipo, volo.dataPartenza, volo.numeroPasseggeri, volo.partenza, volo.arrivo</w:t>
-      </w:r>
+        <w:t xml:space="preserve"> tipo, </w:t>
+      </w:r>
+      <w:proofErr w:type="spellStart"/>
+      <w:proofErr w:type="gramStart"/>
+      <w:r>
+        <w:t>volo.dataPartenza</w:t>
+      </w:r>
+      <w:proofErr w:type="spellEnd"/>
+      <w:proofErr w:type="gramEnd"/>
+      <w:r>
+        <w:t xml:space="preserve">, </w:t>
+      </w:r>
+      <w:proofErr w:type="spellStart"/>
+      <w:r>
+        <w:t>volo.numeroPasseggeri</w:t>
+      </w:r>
+      <w:proofErr w:type="spellEnd"/>
+      <w:r>
+        <w:t xml:space="preserve">, </w:t>
+      </w:r>
+      <w:proofErr w:type="spellStart"/>
+      <w:r>
+        <w:t>volo.partenza</w:t>
+      </w:r>
+      <w:proofErr w:type="spellEnd"/>
+      <w:r>
+        <w:t xml:space="preserve">, </w:t>
+      </w:r>
+      <w:proofErr w:type="spellStart"/>
+      <w:r>
+        <w:t>volo.arrivo</w:t>
+      </w:r>
+      <w:proofErr w:type="spellEnd"/>
     </w:p>
     <w:p>
       <w:pPr>
@@ -894,7 +1237,25 @@
         <w:t>WHERE</w:t>
       </w:r>
       <w:r>
-        <w:t xml:space="preserve"> volo.aereo = aereo.idaereo </w:t>
+        <w:t xml:space="preserve"> </w:t>
+      </w:r>
+      <w:proofErr w:type="spellStart"/>
+      <w:proofErr w:type="gramStart"/>
+      <w:r>
+        <w:t>volo.aereo</w:t>
+      </w:r>
+      <w:proofErr w:type="spellEnd"/>
+      <w:proofErr w:type="gramEnd"/>
+      <w:r>
+        <w:t xml:space="preserve"> = </w:t>
+      </w:r>
+      <w:proofErr w:type="spellStart"/>
+      <w:r>
+        <w:t>aereo.idaereo</w:t>
+      </w:r>
+      <w:proofErr w:type="spellEnd"/>
+      <w:r>
+        <w:t xml:space="preserve"> </w:t>
       </w:r>
     </w:p>
     <w:p>
@@ -910,8 +1271,23 @@
         <w:t>AND</w:t>
       </w:r>
       <w:r>
-        <w:t xml:space="preserve"> aeroporto.idaeroporto = volo.partenza</w:t>
-      </w:r>
+        <w:t xml:space="preserve"> </w:t>
+      </w:r>
+      <w:proofErr w:type="spellStart"/>
+      <w:proofErr w:type="gramStart"/>
+      <w:r>
+        <w:t>aeroporto.idaeroporto</w:t>
+      </w:r>
+      <w:proofErr w:type="spellEnd"/>
+      <w:proofErr w:type="gramEnd"/>
+      <w:r>
+        <w:t xml:space="preserve"> = </w:t>
+      </w:r>
+      <w:proofErr w:type="spellStart"/>
+      <w:r>
+        <w:t>volo.partenza</w:t>
+      </w:r>
+      <w:proofErr w:type="spellEnd"/>
     </w:p>
     <w:p>
       <w:pPr>
@@ -926,7 +1302,15 @@
         <w:t>AND</w:t>
       </w:r>
       <w:r>
-        <w:t xml:space="preserve"> citta='ROMA';</w:t>
+        <w:t xml:space="preserve"> </w:t>
+      </w:r>
+      <w:proofErr w:type="gramStart"/>
+      <w:r>
+        <w:t>citta</w:t>
+      </w:r>
+      <w:proofErr w:type="gramEnd"/>
+      <w:r>
+        <w:t>='ROMA';</w:t>
       </w:r>
     </w:p>
     <w:p>
@@ -970,8 +1354,15 @@
         <w:t>DISTINCT</w:t>
       </w:r>
       <w:r>
-        <w:t xml:space="preserve"> partenza,arrivo</w:t>
-      </w:r>
+        <w:t xml:space="preserve"> </w:t>
+      </w:r>
+      <w:proofErr w:type="spellStart"/>
+      <w:proofErr w:type="gramStart"/>
+      <w:r>
+        <w:t>partenza,arrivo</w:t>
+      </w:r>
+      <w:proofErr w:type="spellEnd"/>
+      <w:proofErr w:type="gramEnd"/>
     </w:p>
     <w:p>
       <w:pPr>
@@ -1012,8 +1403,23 @@
         <w:t>ON</w:t>
       </w:r>
       <w:r>
-        <w:t xml:space="preserve"> partenza.idaeroporto = volo.partenza</w:t>
-      </w:r>
+        <w:t xml:space="preserve"> </w:t>
+      </w:r>
+      <w:proofErr w:type="spellStart"/>
+      <w:proofErr w:type="gramStart"/>
+      <w:r>
+        <w:t>partenza.idaeroporto</w:t>
+      </w:r>
+      <w:proofErr w:type="spellEnd"/>
+      <w:proofErr w:type="gramEnd"/>
+      <w:r>
+        <w:t xml:space="preserve"> = </w:t>
+      </w:r>
+      <w:proofErr w:type="spellStart"/>
+      <w:r>
+        <w:t>volo.partenza</w:t>
+      </w:r>
+      <w:proofErr w:type="spellEnd"/>
     </w:p>
     <w:p>
       <w:pPr>
@@ -1038,8 +1444,23 @@
         <w:t>ON</w:t>
       </w:r>
       <w:r>
-        <w:t xml:space="preserve"> partenza.idaeroporto = volo.arrivo</w:t>
-      </w:r>
+        <w:t xml:space="preserve"> </w:t>
+      </w:r>
+      <w:proofErr w:type="spellStart"/>
+      <w:proofErr w:type="gramStart"/>
+      <w:r>
+        <w:t>partenza.idaeroporto</w:t>
+      </w:r>
+      <w:proofErr w:type="spellEnd"/>
+      <w:proofErr w:type="gramEnd"/>
+      <w:r>
+        <w:t xml:space="preserve"> = </w:t>
+      </w:r>
+      <w:proofErr w:type="spellStart"/>
+      <w:r>
+        <w:t>volo.arrivo</w:t>
+      </w:r>
+      <w:proofErr w:type="spellEnd"/>
     </w:p>
     <w:p>
       <w:pPr>
@@ -1061,23 +1482,37 @@
         <w:rPr>
           <w:lang w:val="en-US"/>
         </w:rPr>
-        <w:t xml:space="preserve"> partenza = 'Amsterdam'</w:t>
-      </w:r>
-    </w:p>
-    <w:p>
-      <w:pPr>
-        <w:pStyle w:val="Paragrafoelenco"/>
-        <w:ind w:left="1080"/>
+        <w:t xml:space="preserve"> </w:t>
+      </w:r>
+      <w:proofErr w:type="spellStart"/>
+      <w:r>
         <w:rPr>
           <w:lang w:val="en-US"/>
         </w:rPr>
-      </w:pPr>
-      <w:r>
-        <w:rPr>
-          <w:b/>
-          <w:bCs/>
+        <w:t>partenza</w:t>
+      </w:r>
+      <w:proofErr w:type="spellEnd"/>
+      <w:r>
+        <w:rPr>
           <w:lang w:val="en-US"/>
         </w:rPr>
+        <w:t xml:space="preserve"> = 'Amsterdam'</w:t>
+      </w:r>
+    </w:p>
+    <w:p>
+      <w:pPr>
+        <w:pStyle w:val="Paragrafoelenco"/>
+        <w:ind w:left="1080"/>
+        <w:rPr>
+          <w:lang w:val="en-US"/>
+        </w:rPr>
+      </w:pPr>
+      <w:r>
+        <w:rPr>
+          <w:b/>
+          <w:bCs/>
+          <w:lang w:val="en-US"/>
+        </w:rPr>
         <w:t>ORDER</w:t>
       </w:r>
       <w:r>
@@ -1098,8 +1533,24 @@
         <w:rPr>
           <w:lang w:val="en-US"/>
         </w:rPr>
-        <w:t xml:space="preserve"> partenza;</w:t>
-      </w:r>
+        <w:t xml:space="preserve"> </w:t>
+      </w:r>
+      <w:proofErr w:type="spellStart"/>
+      <w:proofErr w:type="gramStart"/>
+      <w:r>
+        <w:rPr>
+          <w:lang w:val="en-US"/>
+        </w:rPr>
+        <w:t>partenza</w:t>
+      </w:r>
+      <w:proofErr w:type="spellEnd"/>
+      <w:r>
+        <w:rPr>
+          <w:lang w:val="en-US"/>
+        </w:rPr>
+        <w:t>;</w:t>
+      </w:r>
+      <w:proofErr w:type="gramEnd"/>
     </w:p>
     <w:p>
       <w:pPr>
@@ -1119,10 +1570,21 @@
         </w:numPr>
       </w:pPr>
       <w:r>
-        <w:t xml:space="preserve"> </w:t>
-      </w:r>
-      <w:r>
-        <w:t>Le città italiane da cui partono almeno 2 voli alla settimana diretti in Olanda;</w:t>
+        <w:rPr>
+          <w:lang w:val="en-US"/>
+        </w:rPr>
+        <w:t xml:space="preserve"> </w:t>
+      </w:r>
+      <w:r>
+        <w:t xml:space="preserve">Le città italiane da cui partono almeno </w:t>
+      </w:r>
+      <w:proofErr w:type="gramStart"/>
+      <w:r>
+        <w:t>2</w:t>
+      </w:r>
+      <w:proofErr w:type="gramEnd"/>
+      <w:r>
+        <w:t xml:space="preserve"> voli alla settimana diretti in Olanda;</w:t>
       </w:r>
     </w:p>
     <w:p>
@@ -1154,7 +1616,17 @@
         <w:t>WEEK</w:t>
       </w:r>
       <w:r>
-        <w:t xml:space="preserve">(V.dataPartenza) </w:t>
+        <w:t>(</w:t>
+      </w:r>
+      <w:proofErr w:type="spellStart"/>
+      <w:proofErr w:type="gramStart"/>
+      <w:r>
+        <w:t>V.dataPartenza</w:t>
+      </w:r>
+      <w:proofErr w:type="spellEnd"/>
+      <w:proofErr w:type="gramEnd"/>
+      <w:r>
+        <w:t xml:space="preserve">) </w:t>
       </w:r>
       <w:r>
         <w:rPr>
@@ -1164,7 +1636,15 @@
         <w:t>AS</w:t>
       </w:r>
       <w:r>
-        <w:t xml:space="preserve"> dPartenza, </w:t>
+        <w:t xml:space="preserve"> </w:t>
+      </w:r>
+      <w:proofErr w:type="spellStart"/>
+      <w:r>
+        <w:t>dPartenza</w:t>
+      </w:r>
+      <w:proofErr w:type="spellEnd"/>
+      <w:r>
+        <w:t xml:space="preserve">, </w:t>
       </w:r>
       <w:r>
         <w:rPr>
@@ -1174,16 +1654,31 @@
         <w:t>COUNT</w:t>
       </w:r>
       <w:r>
-        <w:t>(V.dataPartenza),</w:t>
-      </w:r>
-    </w:p>
-    <w:p>
-      <w:pPr>
-        <w:pStyle w:val="Paragrafoelenco"/>
-        <w:ind w:left="1080"/>
-      </w:pPr>
-      <w:r>
-        <w:t xml:space="preserve">AP.citta </w:t>
+        <w:t>(</w:t>
+      </w:r>
+      <w:proofErr w:type="spellStart"/>
+      <w:r>
+        <w:t>V.dataPartenza</w:t>
+      </w:r>
+      <w:proofErr w:type="spellEnd"/>
+      <w:r>
+        <w:t>),</w:t>
+      </w:r>
+    </w:p>
+    <w:p>
+      <w:pPr>
+        <w:pStyle w:val="Paragrafoelenco"/>
+        <w:ind w:left="1080"/>
+      </w:pPr>
+      <w:proofErr w:type="spellStart"/>
+      <w:proofErr w:type="gramStart"/>
+      <w:r>
+        <w:t>AP.citta</w:t>
+      </w:r>
+      <w:proofErr w:type="spellEnd"/>
+      <w:proofErr w:type="gramEnd"/>
+      <w:r>
+        <w:t xml:space="preserve"> </w:t>
       </w:r>
       <w:r>
         <w:rPr>
@@ -1193,7 +1688,23 @@
         <w:t>AS</w:t>
       </w:r>
       <w:r>
-        <w:t xml:space="preserve"> cittaPartenza, AA.citta </w:t>
+        <w:t xml:space="preserve"> </w:t>
+      </w:r>
+      <w:proofErr w:type="spellStart"/>
+      <w:r>
+        <w:t>cittaPartenza</w:t>
+      </w:r>
+      <w:proofErr w:type="spellEnd"/>
+      <w:r>
+        <w:t xml:space="preserve">, </w:t>
+      </w:r>
+      <w:proofErr w:type="spellStart"/>
+      <w:r>
+        <w:t>AA.citta</w:t>
+      </w:r>
+      <w:proofErr w:type="spellEnd"/>
+      <w:r>
+        <w:t xml:space="preserve"> </w:t>
       </w:r>
       <w:r>
         <w:rPr>
@@ -1203,8 +1714,29 @@
         <w:t>AS</w:t>
       </w:r>
       <w:r>
-        <w:t xml:space="preserve"> cittaArrivo, AA.nazione, V.idVolo</w:t>
-      </w:r>
+        <w:t xml:space="preserve"> </w:t>
+      </w:r>
+      <w:proofErr w:type="spellStart"/>
+      <w:r>
+        <w:t>cittaArrivo</w:t>
+      </w:r>
+      <w:proofErr w:type="spellEnd"/>
+      <w:r>
+        <w:t xml:space="preserve">, </w:t>
+      </w:r>
+      <w:proofErr w:type="spellStart"/>
+      <w:r>
+        <w:t>AA.nazione</w:t>
+      </w:r>
+      <w:proofErr w:type="spellEnd"/>
+      <w:r>
+        <w:t xml:space="preserve">, </w:t>
+      </w:r>
+      <w:proofErr w:type="spellStart"/>
+      <w:r>
+        <w:t>V.idVolo</w:t>
+      </w:r>
+      <w:proofErr w:type="spellEnd"/>
     </w:p>
     <w:p>
       <w:pPr>
@@ -1255,8 +1787,23 @@
         <w:t>ON</w:t>
       </w:r>
       <w:r>
-        <w:t xml:space="preserve"> AP.idAeroporto = V.partenza</w:t>
-      </w:r>
+        <w:t xml:space="preserve"> </w:t>
+      </w:r>
+      <w:proofErr w:type="spellStart"/>
+      <w:proofErr w:type="gramStart"/>
+      <w:r>
+        <w:t>AP.idAeroporto</w:t>
+      </w:r>
+      <w:proofErr w:type="spellEnd"/>
+      <w:proofErr w:type="gramEnd"/>
+      <w:r>
+        <w:t xml:space="preserve"> = </w:t>
+      </w:r>
+      <w:proofErr w:type="spellStart"/>
+      <w:r>
+        <w:t>V.partenza</w:t>
+      </w:r>
+      <w:proofErr w:type="spellEnd"/>
     </w:p>
     <w:p>
       <w:pPr>
@@ -1281,8 +1828,23 @@
         <w:t>ON</w:t>
       </w:r>
       <w:r>
-        <w:t xml:space="preserve"> AA.idAeroporto = V.arrivo</w:t>
-      </w:r>
+        <w:t xml:space="preserve"> </w:t>
+      </w:r>
+      <w:proofErr w:type="spellStart"/>
+      <w:proofErr w:type="gramStart"/>
+      <w:r>
+        <w:t>AA.idAeroporto</w:t>
+      </w:r>
+      <w:proofErr w:type="spellEnd"/>
+      <w:proofErr w:type="gramEnd"/>
+      <w:r>
+        <w:t xml:space="preserve"> = </w:t>
+      </w:r>
+      <w:proofErr w:type="spellStart"/>
+      <w:r>
+        <w:t>V.arrivo</w:t>
+      </w:r>
+      <w:proofErr w:type="spellEnd"/>
     </w:p>
     <w:p>
       <w:pPr>
@@ -1297,7 +1859,17 @@
         <w:t>WHERE</w:t>
       </w:r>
       <w:r>
-        <w:t xml:space="preserve"> AA.nazione = 'Olanda' </w:t>
+        <w:t xml:space="preserve"> </w:t>
+      </w:r>
+      <w:proofErr w:type="spellStart"/>
+      <w:proofErr w:type="gramStart"/>
+      <w:r>
+        <w:t>AA.nazione</w:t>
+      </w:r>
+      <w:proofErr w:type="spellEnd"/>
+      <w:proofErr w:type="gramEnd"/>
+      <w:r>
+        <w:t xml:space="preserve"> = 'Olanda' </w:t>
       </w:r>
       <w:r>
         <w:rPr>
@@ -1307,7 +1879,15 @@
         <w:t>AND</w:t>
       </w:r>
       <w:r>
-        <w:t xml:space="preserve"> AP.nazione= 'Italia'</w:t>
+        <w:t xml:space="preserve"> </w:t>
+      </w:r>
+      <w:proofErr w:type="spellStart"/>
+      <w:r>
+        <w:t>AP.nazione</w:t>
+      </w:r>
+      <w:proofErr w:type="spellEnd"/>
+      <w:r>
+        <w:t>= 'Italia'</w:t>
       </w:r>
     </w:p>
     <w:p>
@@ -1344,35 +1924,71 @@
         <w:rPr>
           <w:lang w:val="en-US"/>
         </w:rPr>
-        <w:t xml:space="preserve"> dPartenza, cittaPartenza</w:t>
-      </w:r>
-    </w:p>
-    <w:p>
-      <w:pPr>
-        <w:pStyle w:val="Paragrafoelenco"/>
-        <w:ind w:left="1080"/>
+        <w:t xml:space="preserve"> </w:t>
+      </w:r>
+      <w:proofErr w:type="spellStart"/>
+      <w:r>
         <w:rPr>
           <w:lang w:val="en-US"/>
         </w:rPr>
-      </w:pPr>
-      <w:r>
-        <w:rPr>
-          <w:b/>
-          <w:bCs/>
+        <w:t>dPartenza</w:t>
+      </w:r>
+      <w:proofErr w:type="spellEnd"/>
+      <w:r>
+        <w:rPr>
           <w:lang w:val="en-US"/>
         </w:rPr>
+        <w:t xml:space="preserve">, </w:t>
+      </w:r>
+      <w:proofErr w:type="spellStart"/>
+      <w:r>
+        <w:rPr>
+          <w:lang w:val="en-US"/>
+        </w:rPr>
+        <w:t>cittaPartenza</w:t>
+      </w:r>
+      <w:proofErr w:type="spellEnd"/>
+    </w:p>
+    <w:p>
+      <w:pPr>
+        <w:pStyle w:val="Paragrafoelenco"/>
+        <w:ind w:left="1080"/>
+        <w:rPr>
+          <w:lang w:val="en-US"/>
+        </w:rPr>
+      </w:pPr>
+      <w:r>
+        <w:rPr>
+          <w:b/>
+          <w:bCs/>
+          <w:lang w:val="en-US"/>
+        </w:rPr>
         <w:t>HAVING</w:t>
       </w:r>
       <w:r>
         <w:rPr>
           <w:lang w:val="en-US"/>
         </w:rPr>
-        <w:t xml:space="preserve"> count(dPartenza) </w:t>
-      </w:r>
+        <w:t xml:space="preserve"> count(</w:t>
+      </w:r>
+      <w:proofErr w:type="spellStart"/>
       <w:r>
         <w:rPr>
           <w:lang w:val="en-US"/>
         </w:rPr>
+        <w:t>dPartenza</w:t>
+      </w:r>
+      <w:proofErr w:type="spellEnd"/>
+      <w:r>
+        <w:rPr>
+          <w:lang w:val="en-US"/>
+        </w:rPr>
+        <w:t xml:space="preserve">) </w:t>
+      </w:r>
+      <w:r>
+        <w:rPr>
+          <w:lang w:val="en-US"/>
+        </w:rPr>
         <w:t xml:space="preserve">&lt; </w:t>
       </w:r>
       <w:r>
@@ -1393,8 +2009,24 @@
         <w:rPr>
           <w:lang w:val="en-US"/>
         </w:rPr>
-        <w:t xml:space="preserve"> partenza;</w:t>
-      </w:r>
+        <w:t xml:space="preserve"> </w:t>
+      </w:r>
+      <w:proofErr w:type="spellStart"/>
+      <w:proofErr w:type="gramStart"/>
+      <w:r>
+        <w:rPr>
+          <w:lang w:val="en-US"/>
+        </w:rPr>
+        <w:t>partenza</w:t>
+      </w:r>
+      <w:proofErr w:type="spellEnd"/>
+      <w:r>
+        <w:rPr>
+          <w:lang w:val="en-US"/>
+        </w:rPr>
+        <w:t>;</w:t>
+      </w:r>
+      <w:proofErr w:type="gramEnd"/>
     </w:p>
     <w:p>
       <w:pPr>
@@ -1430,7 +2062,25 @@
         <w:t>SELECT</w:t>
       </w:r>
       <w:r>
-        <w:t xml:space="preserve"> aereo.nome, volo.numeroPasseggeri, </w:t>
+        <w:t xml:space="preserve"> </w:t>
+      </w:r>
+      <w:proofErr w:type="spellStart"/>
+      <w:proofErr w:type="gramStart"/>
+      <w:r>
+        <w:t>aereo.nome</w:t>
+      </w:r>
+      <w:proofErr w:type="spellEnd"/>
+      <w:proofErr w:type="gramEnd"/>
+      <w:r>
+        <w:t xml:space="preserve">, </w:t>
+      </w:r>
+      <w:proofErr w:type="spellStart"/>
+      <w:r>
+        <w:t>volo.numeroPasseggeri</w:t>
+      </w:r>
+      <w:proofErr w:type="spellEnd"/>
+      <w:r>
+        <w:t xml:space="preserve">, </w:t>
       </w:r>
       <w:r>
         <w:rPr>
@@ -1440,8 +2090,21 @@
         <w:t>MAX</w:t>
       </w:r>
       <w:r>
-        <w:t>(volo.numeroPasseggeri), aeroporto.citta</w:t>
-      </w:r>
+        <w:t>(</w:t>
+      </w:r>
+      <w:proofErr w:type="spellStart"/>
+      <w:r>
+        <w:t>volo.numeroPasseggeri</w:t>
+      </w:r>
+      <w:proofErr w:type="spellEnd"/>
+      <w:r>
+        <w:t xml:space="preserve">), </w:t>
+      </w:r>
+      <w:proofErr w:type="spellStart"/>
+      <w:r>
+        <w:t>aeroporto.citta</w:t>
+      </w:r>
+      <w:proofErr w:type="spellEnd"/>
     </w:p>
     <w:p>
       <w:pPr>
@@ -1456,7 +2119,15 @@
         <w:t>FROM</w:t>
       </w:r>
       <w:r>
-        <w:t xml:space="preserve"> volo , aereo , aeroporto</w:t>
+        <w:t xml:space="preserve"> </w:t>
+      </w:r>
+      <w:proofErr w:type="gramStart"/>
+      <w:r>
+        <w:t>volo ,</w:t>
+      </w:r>
+      <w:proofErr w:type="gramEnd"/>
+      <w:r>
+        <w:t xml:space="preserve"> aereo , aeroporto</w:t>
       </w:r>
     </w:p>
     <w:p>
@@ -1472,7 +2143,25 @@
         <w:t>WHERE</w:t>
       </w:r>
       <w:r>
-        <w:t xml:space="preserve"> volo.partenza = aeroporto.idAeroporto;</w:t>
+        <w:t xml:space="preserve"> </w:t>
+      </w:r>
+      <w:proofErr w:type="spellStart"/>
+      <w:proofErr w:type="gramStart"/>
+      <w:r>
+        <w:t>volo.partenza</w:t>
+      </w:r>
+      <w:proofErr w:type="spellEnd"/>
+      <w:proofErr w:type="gramEnd"/>
+      <w:r>
+        <w:t xml:space="preserve"> = </w:t>
+      </w:r>
+      <w:proofErr w:type="spellStart"/>
+      <w:r>
+        <w:t>aeroporto.idAeroporto</w:t>
+      </w:r>
+      <w:proofErr w:type="spellEnd"/>
+      <w:r>
+        <w:t>;</w:t>
       </w:r>
     </w:p>
     <w:p>
@@ -1506,7 +2195,25 @@
         <w:t>SELECT</w:t>
       </w:r>
       <w:r>
-        <w:t xml:space="preserve"> aereo.nome, volo.numeroPasseggeri, </w:t>
+        <w:t xml:space="preserve"> </w:t>
+      </w:r>
+      <w:proofErr w:type="spellStart"/>
+      <w:proofErr w:type="gramStart"/>
+      <w:r>
+        <w:t>aereo.nome</w:t>
+      </w:r>
+      <w:proofErr w:type="spellEnd"/>
+      <w:proofErr w:type="gramEnd"/>
+      <w:r>
+        <w:t xml:space="preserve">, </w:t>
+      </w:r>
+      <w:proofErr w:type="spellStart"/>
+      <w:r>
+        <w:t>volo.numeroPasseggeri</w:t>
+      </w:r>
+      <w:proofErr w:type="spellEnd"/>
+      <w:r>
+        <w:t xml:space="preserve">, </w:t>
       </w:r>
       <w:r>
         <w:rPr>
@@ -1516,8 +2223,37 @@
         <w:t>MAX</w:t>
       </w:r>
       <w:r>
-        <w:t>(volo.numeroPasseggeri), aeroporto.citta , aeroporto.idAeroporto, idAereo</w:t>
-      </w:r>
+        <w:t>(</w:t>
+      </w:r>
+      <w:proofErr w:type="spellStart"/>
+      <w:r>
+        <w:t>volo.numeroPasseggeri</w:t>
+      </w:r>
+      <w:proofErr w:type="spellEnd"/>
+      <w:r>
+        <w:t xml:space="preserve">), </w:t>
+      </w:r>
+      <w:proofErr w:type="spellStart"/>
+      <w:r>
+        <w:t>aeroporto.citta</w:t>
+      </w:r>
+      <w:proofErr w:type="spellEnd"/>
+      <w:r>
+        <w:t xml:space="preserve"> , </w:t>
+      </w:r>
+      <w:proofErr w:type="spellStart"/>
+      <w:r>
+        <w:t>aeroporto.idAeroporto</w:t>
+      </w:r>
+      <w:proofErr w:type="spellEnd"/>
+      <w:r>
+        <w:t xml:space="preserve">, </w:t>
+      </w:r>
+      <w:proofErr w:type="spellStart"/>
+      <w:r>
+        <w:t>idAereo</w:t>
+      </w:r>
+      <w:proofErr w:type="spellEnd"/>
     </w:p>
     <w:p>
       <w:pPr>
@@ -1548,7 +2284,25 @@
         <w:t>WHERE</w:t>
       </w:r>
       <w:r>
-        <w:t xml:space="preserve"> volo.arrivo = aeroporto.idAeroporto;</w:t>
+        <w:t xml:space="preserve"> </w:t>
+      </w:r>
+      <w:proofErr w:type="spellStart"/>
+      <w:proofErr w:type="gramStart"/>
+      <w:r>
+        <w:t>volo.arrivo</w:t>
+      </w:r>
+      <w:proofErr w:type="spellEnd"/>
+      <w:proofErr w:type="gramEnd"/>
+      <w:r>
+        <w:t xml:space="preserve"> = </w:t>
+      </w:r>
+      <w:proofErr w:type="spellStart"/>
+      <w:r>
+        <w:t>aeroporto.idAeroporto</w:t>
+      </w:r>
+      <w:proofErr w:type="spellEnd"/>
+      <w:r>
+        <w:t>;</w:t>
       </w:r>
     </w:p>
     <w:p>
@@ -1585,8 +2339,23 @@
         <w:t>SELECT</w:t>
       </w:r>
       <w:r>
-        <w:t xml:space="preserve"> AP.citta, AA.citta</w:t>
-      </w:r>
+        <w:t xml:space="preserve"> </w:t>
+      </w:r>
+      <w:proofErr w:type="spellStart"/>
+      <w:proofErr w:type="gramStart"/>
+      <w:r>
+        <w:t>AP.citta</w:t>
+      </w:r>
+      <w:proofErr w:type="spellEnd"/>
+      <w:proofErr w:type="gramEnd"/>
+      <w:r>
+        <w:t xml:space="preserve">, </w:t>
+      </w:r>
+      <w:proofErr w:type="spellStart"/>
+      <w:r>
+        <w:t>AA.citta</w:t>
+      </w:r>
+      <w:proofErr w:type="spellEnd"/>
     </w:p>
     <w:p>
       <w:pPr>
@@ -1637,8 +2406,23 @@
         <w:t>ON</w:t>
       </w:r>
       <w:r>
-        <w:t xml:space="preserve"> AP.idaeroporto = volo.partenza</w:t>
-      </w:r>
+        <w:t xml:space="preserve"> </w:t>
+      </w:r>
+      <w:proofErr w:type="spellStart"/>
+      <w:proofErr w:type="gramStart"/>
+      <w:r>
+        <w:t>AP.idaeroporto</w:t>
+      </w:r>
+      <w:proofErr w:type="spellEnd"/>
+      <w:proofErr w:type="gramEnd"/>
+      <w:r>
+        <w:t xml:space="preserve"> = </w:t>
+      </w:r>
+      <w:proofErr w:type="spellStart"/>
+      <w:r>
+        <w:t>volo.partenza</w:t>
+      </w:r>
+      <w:proofErr w:type="spellEnd"/>
     </w:p>
     <w:p>
       <w:pPr>
@@ -1673,8 +2457,23 @@
         <w:t>ON</w:t>
       </w:r>
       <w:r>
-        <w:t xml:space="preserve"> AA.idaeroporto = volo.arrivo</w:t>
-      </w:r>
+        <w:t xml:space="preserve"> </w:t>
+      </w:r>
+      <w:proofErr w:type="spellStart"/>
+      <w:proofErr w:type="gramStart"/>
+      <w:r>
+        <w:t>AA.idaeroporto</w:t>
+      </w:r>
+      <w:proofErr w:type="spellEnd"/>
+      <w:proofErr w:type="gramEnd"/>
+      <w:r>
+        <w:t xml:space="preserve"> = </w:t>
+      </w:r>
+      <w:proofErr w:type="spellStart"/>
+      <w:r>
+        <w:t>volo.arrivo</w:t>
+      </w:r>
+      <w:proofErr w:type="spellEnd"/>
     </w:p>
     <w:p>
       <w:pPr>
@@ -1689,7 +2488,17 @@
         <w:t>WHERE</w:t>
       </w:r>
       <w:r>
-        <w:t xml:space="preserve"> volo.aereo = (</w:t>
+        <w:t xml:space="preserve"> </w:t>
+      </w:r>
+      <w:proofErr w:type="spellStart"/>
+      <w:proofErr w:type="gramStart"/>
+      <w:r>
+        <w:t>volo.aereo</w:t>
+      </w:r>
+      <w:proofErr w:type="spellEnd"/>
+      <w:proofErr w:type="gramEnd"/>
+      <w:r>
+        <w:t xml:space="preserve"> = (</w:t>
       </w:r>
     </w:p>
     <w:p>
@@ -1705,8 +2514,15 @@
         <w:t>SELECT</w:t>
       </w:r>
       <w:r>
-        <w:t xml:space="preserve"> volo.idvolo</w:t>
-      </w:r>
+        <w:t xml:space="preserve"> </w:t>
+      </w:r>
+      <w:proofErr w:type="spellStart"/>
+      <w:proofErr w:type="gramStart"/>
+      <w:r>
+        <w:t>volo.idvolo</w:t>
+      </w:r>
+      <w:proofErr w:type="spellEnd"/>
+      <w:proofErr w:type="gramEnd"/>
     </w:p>
     <w:p>
       <w:pPr>
@@ -1737,7 +2553,17 @@
         <w:t>WHERE</w:t>
       </w:r>
       <w:r>
-        <w:t xml:space="preserve"> volo.numeroPasseggeri = (</w:t>
+        <w:t xml:space="preserve"> </w:t>
+      </w:r>
+      <w:proofErr w:type="spellStart"/>
+      <w:proofErr w:type="gramStart"/>
+      <w:r>
+        <w:t>volo.numeroPasseggeri</w:t>
+      </w:r>
+      <w:proofErr w:type="spellEnd"/>
+      <w:proofErr w:type="gramEnd"/>
+      <w:r>
+        <w:t xml:space="preserve"> = (</w:t>
       </w:r>
     </w:p>
     <w:p>
@@ -1753,7 +2579,20 @@
         <w:t>SELECT</w:t>
       </w:r>
       <w:r>
-        <w:t xml:space="preserve"> MAX(numeroPasseggeri) </w:t>
+        <w:t xml:space="preserve"> </w:t>
+      </w:r>
+      <w:proofErr w:type="gramStart"/>
+      <w:r>
+        <w:t>MAX(</w:t>
+      </w:r>
+      <w:proofErr w:type="spellStart"/>
+      <w:proofErr w:type="gramEnd"/>
+      <w:r>
+        <w:t>numeroPasseggeri</w:t>
+      </w:r>
+      <w:proofErr w:type="spellEnd"/>
+      <w:r>
+        <w:t xml:space="preserve">) </w:t>
       </w:r>
     </w:p>
     <w:p>
@@ -1820,6 +2659,12 @@
     <w:p/>
     <w:p/>
     <w:sectPr>
+      <w:headerReference w:type="even" r:id="rId13"/>
+      <w:headerReference w:type="default" r:id="rId14"/>
+      <w:footerReference w:type="even" r:id="rId15"/>
+      <w:footerReference w:type="default" r:id="rId16"/>
+      <w:headerReference w:type="first" r:id="rId17"/>
+      <w:footerReference w:type="first" r:id="rId18"/>
       <w:pgSz w:w="11906" w:h="16838"/>
       <w:pgMar w:top="1417" w:right="1134" w:bottom="1134" w:left="1134" w:header="708" w:footer="708" w:gutter="0"/>
       <w:cols w:space="708"/>
@@ -1827,6 +2672,232 @@
     </w:sectPr>
   </w:body>
 </w:document>
+</file>
+
+<file path=word/endnotes.xml><?xml version="1.0" encoding="utf-8"?>
+<w:endnotes xmlns:wpc="http://schemas.microsoft.com/office/word/2010/wordprocessingCanvas" xmlns:cx="http://schemas.microsoft.com/office/drawing/2014/chartex" xmlns:cx1="http://schemas.microsoft.com/office/drawing/2015/9/8/chartex" xmlns:cx2="http://schemas.microsoft.com/office/drawing/2015/10/21/chartex" xmlns:cx3="http://schemas.microsoft.com/office/drawing/2016/5/9/chartex" xmlns:cx4="http://schemas.microsoft.com/office/drawing/2016/5/10/chartex" xmlns:cx5="http://schemas.microsoft.com/office/drawing/2016/5/11/chartex" xmlns:cx6="http://schemas.microsoft.com/office/drawing/2016/5/12/chartex" xmlns:cx7="http://schemas.microsoft.com/office/drawing/2016/5/13/chartex" xmlns:cx8="http://schemas.microsoft.com/office/drawing/2016/5/14/chartex" xmlns:mc="http://schemas.openxmlformats.org/markup-compatibility/2006" xmlns:aink="http://schemas.microsoft.com/office/drawing/2016/ink" xmlns:am3d="http://schemas.microsoft.com/office/drawing/2017/model3d" xmlns:o="urn:schemas-microsoft-com:office:office" xmlns:r="http://schemas.openxmlformats.org/officeDocument/2006/relationships" xmlns:m="http://schemas.openxmlformats.org/officeDocument/2006/math" xmlns:v="urn:schemas-microsoft-com:vml" xmlns:wp14="http://schemas.microsoft.com/office/word/2010/wordprocessingDrawing" xmlns:wp="http://schemas.openxmlformats.org/drawingml/2006/wordprocessingDrawing" xmlns:w10="urn:schemas-microsoft-com:office:word" xmlns:w="http://schemas.openxmlformats.org/wordprocessingml/2006/main" xmlns:w14="http://schemas.microsoft.com/office/word/2010/wordml" xmlns:w15="http://schemas.microsoft.com/office/word/2012/wordml" xmlns:w16cex="http://schemas.microsoft.com/office/word/2018/wordml/cex" xmlns:w16cid="http://schemas.microsoft.com/office/word/2016/wordml/cid" xmlns:w16="http://schemas.microsoft.com/office/word/2018/wordml" xmlns:w16sdtdh="http://schemas.microsoft.com/office/word/2020/wordml/sdtdatahash" xmlns:w16se="http://schemas.microsoft.com/office/word/2015/wordml/symex" xmlns:wpg="http://schemas.microsoft.com/office/word/2010/wordprocessingGroup" xmlns:wpi="http://schemas.microsoft.com/office/word/2010/wordprocessingInk" xmlns:wne="http://schemas.microsoft.com/office/word/2006/wordml" xmlns:wps="http://schemas.microsoft.com/office/word/2010/wordprocessingShape" mc:Ignorable="w14 w15 w16se w16cid w16 w16cex w16sdtdh wp14">
+  <w:endnote w:type="separator" w:id="-1">
+    <w:p>
+      <w:pPr>
+        <w:spacing w:after="0" w:line="240" w:lineRule="auto"/>
+      </w:pPr>
+      <w:r>
+        <w:separator/>
+      </w:r>
+    </w:p>
+  </w:endnote>
+  <w:endnote w:type="continuationSeparator" w:id="0">
+    <w:p>
+      <w:pPr>
+        <w:spacing w:after="0" w:line="240" w:lineRule="auto"/>
+      </w:pPr>
+      <w:r>
+        <w:continuationSeparator/>
+      </w:r>
+    </w:p>
+  </w:endnote>
+</w:endnotes>
+</file>
+
+<file path=word/footer1.xml><?xml version="1.0" encoding="utf-8"?>
+<w:ftr xmlns:wpc="http://schemas.microsoft.com/office/word/2010/wordprocessingCanvas" xmlns:cx="http://schemas.microsoft.com/office/drawing/2014/chartex" xmlns:cx1="http://schemas.microsoft.com/office/drawing/2015/9/8/chartex" xmlns:cx2="http://schemas.microsoft.com/office/drawing/2015/10/21/chartex" xmlns:cx3="http://schemas.microsoft.com/office/drawing/2016/5/9/chartex" xmlns:cx4="http://schemas.microsoft.com/office/drawing/2016/5/10/chartex" xmlns:cx5="http://schemas.microsoft.com/office/drawing/2016/5/11/chartex" xmlns:cx6="http://schemas.microsoft.com/office/drawing/2016/5/12/chartex" xmlns:cx7="http://schemas.microsoft.com/office/drawing/2016/5/13/chartex" xmlns:cx8="http://schemas.microsoft.com/office/drawing/2016/5/14/chartex" xmlns:mc="http://schemas.openxmlformats.org/markup-compatibility/2006" xmlns:aink="http://schemas.microsoft.com/office/drawing/2016/ink" xmlns:am3d="http://schemas.microsoft.com/office/drawing/2017/model3d" xmlns:o="urn:schemas-microsoft-com:office:office" xmlns:r="http://schemas.openxmlformats.org/officeDocument/2006/relationships" xmlns:m="http://schemas.openxmlformats.org/officeDocument/2006/math" xmlns:v="urn:schemas-microsoft-com:vml" xmlns:wp14="http://schemas.microsoft.com/office/word/2010/wordprocessingDrawing" xmlns:wp="http://schemas.openxmlformats.org/drawingml/2006/wordprocessingDrawing" xmlns:w10="urn:schemas-microsoft-com:office:word" xmlns:w="http://schemas.openxmlformats.org/wordprocessingml/2006/main" xmlns:w14="http://schemas.microsoft.com/office/word/2010/wordml" xmlns:w15="http://schemas.microsoft.com/office/word/2012/wordml" xmlns:w16cex="http://schemas.microsoft.com/office/word/2018/wordml/cex" xmlns:w16cid="http://schemas.microsoft.com/office/word/2016/wordml/cid" xmlns:w16="http://schemas.microsoft.com/office/word/2018/wordml" xmlns:w16sdtdh="http://schemas.microsoft.com/office/word/2020/wordml/sdtdatahash" xmlns:w16se="http://schemas.microsoft.com/office/word/2015/wordml/symex" xmlns:wpg="http://schemas.microsoft.com/office/word/2010/wordprocessingGroup" xmlns:wpi="http://schemas.microsoft.com/office/word/2010/wordprocessingInk" xmlns:wne="http://schemas.microsoft.com/office/word/2006/wordml" xmlns:wps="http://schemas.microsoft.com/office/word/2010/wordprocessingShape" mc:Ignorable="w14 w15 w16se w16cid w16 w16cex w16sdtdh wp14">
+  <w:p>
+    <w:pPr>
+      <w:pStyle w:val="Pidipagina"/>
+    </w:pPr>
+  </w:p>
+</w:ftr>
+</file>
+
+<file path=word/footer2.xml><?xml version="1.0" encoding="utf-8"?>
+<w:ftr xmlns:wpc="http://schemas.microsoft.com/office/word/2010/wordprocessingCanvas" xmlns:cx="http://schemas.microsoft.com/office/drawing/2014/chartex" xmlns:cx1="http://schemas.microsoft.com/office/drawing/2015/9/8/chartex" xmlns:cx2="http://schemas.microsoft.com/office/drawing/2015/10/21/chartex" xmlns:cx3="http://schemas.microsoft.com/office/drawing/2016/5/9/chartex" xmlns:cx4="http://schemas.microsoft.com/office/drawing/2016/5/10/chartex" xmlns:cx5="http://schemas.microsoft.com/office/drawing/2016/5/11/chartex" xmlns:cx6="http://schemas.microsoft.com/office/drawing/2016/5/12/chartex" xmlns:cx7="http://schemas.microsoft.com/office/drawing/2016/5/13/chartex" xmlns:cx8="http://schemas.microsoft.com/office/drawing/2016/5/14/chartex" xmlns:mc="http://schemas.openxmlformats.org/markup-compatibility/2006" xmlns:aink="http://schemas.microsoft.com/office/drawing/2016/ink" xmlns:am3d="http://schemas.microsoft.com/office/drawing/2017/model3d" xmlns:o="urn:schemas-microsoft-com:office:office" xmlns:r="http://schemas.openxmlformats.org/officeDocument/2006/relationships" xmlns:m="http://schemas.openxmlformats.org/officeDocument/2006/math" xmlns:v="urn:schemas-microsoft-com:vml" xmlns:wp14="http://schemas.microsoft.com/office/word/2010/wordprocessingDrawing" xmlns:wp="http://schemas.openxmlformats.org/drawingml/2006/wordprocessingDrawing" xmlns:w10="urn:schemas-microsoft-com:office:word" xmlns:w="http://schemas.openxmlformats.org/wordprocessingml/2006/main" xmlns:w14="http://schemas.microsoft.com/office/word/2010/wordml" xmlns:w15="http://schemas.microsoft.com/office/word/2012/wordml" xmlns:w16cex="http://schemas.microsoft.com/office/word/2018/wordml/cex" xmlns:w16cid="http://schemas.microsoft.com/office/word/2016/wordml/cid" xmlns:w16="http://schemas.microsoft.com/office/word/2018/wordml" xmlns:w16sdtdh="http://schemas.microsoft.com/office/word/2020/wordml/sdtdatahash" xmlns:w16se="http://schemas.microsoft.com/office/word/2015/wordml/symex" xmlns:wpg="http://schemas.microsoft.com/office/word/2010/wordprocessingGroup" xmlns:wpi="http://schemas.microsoft.com/office/word/2010/wordprocessingInk" xmlns:wne="http://schemas.microsoft.com/office/word/2006/wordml" xmlns:wps="http://schemas.microsoft.com/office/word/2010/wordprocessingShape" mc:Ignorable="w14 w15 w16se w16cid w16 w16cex w16sdtdh wp14">
+  <w:p>
+    <w:pPr>
+      <w:pStyle w:val="Pidipagina"/>
+    </w:pPr>
+  </w:p>
+</w:ftr>
+</file>
+
+<file path=word/footer3.xml><?xml version="1.0" encoding="utf-8"?>
+<w:ftr xmlns:wpc="http://schemas.microsoft.com/office/word/2010/wordprocessingCanvas" xmlns:cx="http://schemas.microsoft.com/office/drawing/2014/chartex" xmlns:cx1="http://schemas.microsoft.com/office/drawing/2015/9/8/chartex" xmlns:cx2="http://schemas.microsoft.com/office/drawing/2015/10/21/chartex" xmlns:cx3="http://schemas.microsoft.com/office/drawing/2016/5/9/chartex" xmlns:cx4="http://schemas.microsoft.com/office/drawing/2016/5/10/chartex" xmlns:cx5="http://schemas.microsoft.com/office/drawing/2016/5/11/chartex" xmlns:cx6="http://schemas.microsoft.com/office/drawing/2016/5/12/chartex" xmlns:cx7="http://schemas.microsoft.com/office/drawing/2016/5/13/chartex" xmlns:cx8="http://schemas.microsoft.com/office/drawing/2016/5/14/chartex" xmlns:mc="http://schemas.openxmlformats.org/markup-compatibility/2006" xmlns:aink="http://schemas.microsoft.com/office/drawing/2016/ink" xmlns:am3d="http://schemas.microsoft.com/office/drawing/2017/model3d" xmlns:o="urn:schemas-microsoft-com:office:office" xmlns:r="http://schemas.openxmlformats.org/officeDocument/2006/relationships" xmlns:m="http://schemas.openxmlformats.org/officeDocument/2006/math" xmlns:v="urn:schemas-microsoft-com:vml" xmlns:wp14="http://schemas.microsoft.com/office/word/2010/wordprocessingDrawing" xmlns:wp="http://schemas.openxmlformats.org/drawingml/2006/wordprocessingDrawing" xmlns:w10="urn:schemas-microsoft-com:office:word" xmlns:w="http://schemas.openxmlformats.org/wordprocessingml/2006/main" xmlns:w14="http://schemas.microsoft.com/office/word/2010/wordml" xmlns:w15="http://schemas.microsoft.com/office/word/2012/wordml" xmlns:w16cex="http://schemas.microsoft.com/office/word/2018/wordml/cex" xmlns:w16cid="http://schemas.microsoft.com/office/word/2016/wordml/cid" xmlns:w16="http://schemas.microsoft.com/office/word/2018/wordml" xmlns:w16sdtdh="http://schemas.microsoft.com/office/word/2020/wordml/sdtdatahash" xmlns:w16se="http://schemas.microsoft.com/office/word/2015/wordml/symex" xmlns:wpg="http://schemas.microsoft.com/office/word/2010/wordprocessingGroup" xmlns:wpi="http://schemas.microsoft.com/office/word/2010/wordprocessingInk" xmlns:wne="http://schemas.microsoft.com/office/word/2006/wordml" xmlns:wps="http://schemas.microsoft.com/office/word/2010/wordprocessingShape" mc:Ignorable="w14 w15 w16se w16cid w16 w16cex w16sdtdh wp14">
+  <w:p>
+    <w:pPr>
+      <w:pStyle w:val="Pidipagina"/>
+    </w:pPr>
+  </w:p>
+</w:ftr>
+</file>
+
+<file path=word/footnotes.xml><?xml version="1.0" encoding="utf-8"?>
+<w:footnotes xmlns:wpc="http://schemas.microsoft.com/office/word/2010/wordprocessingCanvas" xmlns:cx="http://schemas.microsoft.com/office/drawing/2014/chartex" xmlns:cx1="http://schemas.microsoft.com/office/drawing/2015/9/8/chartex" xmlns:cx2="http://schemas.microsoft.com/office/drawing/2015/10/21/chartex" xmlns:cx3="http://schemas.microsoft.com/office/drawing/2016/5/9/chartex" xmlns:cx4="http://schemas.microsoft.com/office/drawing/2016/5/10/chartex" xmlns:cx5="http://schemas.microsoft.com/office/drawing/2016/5/11/chartex" xmlns:cx6="http://schemas.microsoft.com/office/drawing/2016/5/12/chartex" xmlns:cx7="http://schemas.microsoft.com/office/drawing/2016/5/13/chartex" xmlns:cx8="http://schemas.microsoft.com/office/drawing/2016/5/14/chartex" xmlns:mc="http://schemas.openxmlformats.org/markup-compatibility/2006" xmlns:aink="http://schemas.microsoft.com/office/drawing/2016/ink" xmlns:am3d="http://schemas.microsoft.com/office/drawing/2017/model3d" xmlns:o="urn:schemas-microsoft-com:office:office" xmlns:r="http://schemas.openxmlformats.org/officeDocument/2006/relationships" xmlns:m="http://schemas.openxmlformats.org/officeDocument/2006/math" xmlns:v="urn:schemas-microsoft-com:vml" xmlns:wp14="http://schemas.microsoft.com/office/word/2010/wordprocessingDrawing" xmlns:wp="http://schemas.openxmlformats.org/drawingml/2006/wordprocessingDrawing" xmlns:w10="urn:schemas-microsoft-com:office:word" xmlns:w="http://schemas.openxmlformats.org/wordprocessingml/2006/main" xmlns:w14="http://schemas.microsoft.com/office/word/2010/wordml" xmlns:w15="http://schemas.microsoft.com/office/word/2012/wordml" xmlns:w16cex="http://schemas.microsoft.com/office/word/2018/wordml/cex" xmlns:w16cid="http://schemas.microsoft.com/office/word/2016/wordml/cid" xmlns:w16="http://schemas.microsoft.com/office/word/2018/wordml" xmlns:w16sdtdh="http://schemas.microsoft.com/office/word/2020/wordml/sdtdatahash" xmlns:w16se="http://schemas.microsoft.com/office/word/2015/wordml/symex" xmlns:wpg="http://schemas.microsoft.com/office/word/2010/wordprocessingGroup" xmlns:wpi="http://schemas.microsoft.com/office/word/2010/wordprocessingInk" xmlns:wne="http://schemas.microsoft.com/office/word/2006/wordml" xmlns:wps="http://schemas.microsoft.com/office/word/2010/wordprocessingShape" mc:Ignorable="w14 w15 w16se w16cid w16 w16cex w16sdtdh wp14">
+  <w:footnote w:type="separator" w:id="-1">
+    <w:p>
+      <w:pPr>
+        <w:spacing w:after="0" w:line="240" w:lineRule="auto"/>
+      </w:pPr>
+      <w:r>
+        <w:separator/>
+      </w:r>
+    </w:p>
+  </w:footnote>
+  <w:footnote w:type="continuationSeparator" w:id="0">
+    <w:p>
+      <w:pPr>
+        <w:spacing w:after="0" w:line="240" w:lineRule="auto"/>
+      </w:pPr>
+      <w:r>
+        <w:continuationSeparator/>
+      </w:r>
+    </w:p>
+  </w:footnote>
+</w:footnotes>
+</file>
+
+<file path=word/header1.xml><?xml version="1.0" encoding="utf-8"?>
+<w:hdr xmlns:wpc="http://schemas.microsoft.com/office/word/2010/wordprocessingCanvas" xmlns:cx="http://schemas.microsoft.com/office/drawing/2014/chartex" xmlns:cx1="http://schemas.microsoft.com/office/drawing/2015/9/8/chartex" xmlns:cx2="http://schemas.microsoft.com/office/drawing/2015/10/21/chartex" xmlns:cx3="http://schemas.microsoft.com/office/drawing/2016/5/9/chartex" xmlns:cx4="http://schemas.microsoft.com/office/drawing/2016/5/10/chartex" xmlns:cx5="http://schemas.microsoft.com/office/drawing/2016/5/11/chartex" xmlns:cx6="http://schemas.microsoft.com/office/drawing/2016/5/12/chartex" xmlns:cx7="http://schemas.microsoft.com/office/drawing/2016/5/13/chartex" xmlns:cx8="http://schemas.microsoft.com/office/drawing/2016/5/14/chartex" xmlns:mc="http://schemas.openxmlformats.org/markup-compatibility/2006" xmlns:aink="http://schemas.microsoft.com/office/drawing/2016/ink" xmlns:am3d="http://schemas.microsoft.com/office/drawing/2017/model3d" xmlns:o="urn:schemas-microsoft-com:office:office" xmlns:r="http://schemas.openxmlformats.org/officeDocument/2006/relationships" xmlns:m="http://schemas.openxmlformats.org/officeDocument/2006/math" xmlns:v="urn:schemas-microsoft-com:vml" xmlns:wp14="http://schemas.microsoft.com/office/word/2010/wordprocessingDrawing" xmlns:wp="http://schemas.openxmlformats.org/drawingml/2006/wordprocessingDrawing" xmlns:w10="urn:schemas-microsoft-com:office:word" xmlns:w="http://schemas.openxmlformats.org/wordprocessingml/2006/main" xmlns:w14="http://schemas.microsoft.com/office/word/2010/wordml" xmlns:w15="http://schemas.microsoft.com/office/word/2012/wordml" xmlns:w16cex="http://schemas.microsoft.com/office/word/2018/wordml/cex" xmlns:w16cid="http://schemas.microsoft.com/office/word/2016/wordml/cid" xmlns:w16="http://schemas.microsoft.com/office/word/2018/wordml" xmlns:w16sdtdh="http://schemas.microsoft.com/office/word/2020/wordml/sdtdatahash" xmlns:w16se="http://schemas.microsoft.com/office/word/2015/wordml/symex" xmlns:wpg="http://schemas.microsoft.com/office/word/2010/wordprocessingGroup" xmlns:wpi="http://schemas.microsoft.com/office/word/2010/wordprocessingInk" xmlns:wne="http://schemas.microsoft.com/office/word/2006/wordml" xmlns:wps="http://schemas.microsoft.com/office/word/2010/wordprocessingShape" mc:Ignorable="w14 w15 w16se w16cid w16 w16cex w16sdtdh wp14">
+  <w:p>
+    <w:pPr>
+      <w:pStyle w:val="Intestazione"/>
+    </w:pPr>
+  </w:p>
+</w:hdr>
+</file>
+
+<file path=word/header2.xml><?xml version="1.0" encoding="utf-8"?>
+<w:hdr xmlns:wpc="http://schemas.microsoft.com/office/word/2010/wordprocessingCanvas" xmlns:cx="http://schemas.microsoft.com/office/drawing/2014/chartex" xmlns:cx1="http://schemas.microsoft.com/office/drawing/2015/9/8/chartex" xmlns:cx2="http://schemas.microsoft.com/office/drawing/2015/10/21/chartex" xmlns:cx3="http://schemas.microsoft.com/office/drawing/2016/5/9/chartex" xmlns:cx4="http://schemas.microsoft.com/office/drawing/2016/5/10/chartex" xmlns:cx5="http://schemas.microsoft.com/office/drawing/2016/5/11/chartex" xmlns:cx6="http://schemas.microsoft.com/office/drawing/2016/5/12/chartex" xmlns:cx7="http://schemas.microsoft.com/office/drawing/2016/5/13/chartex" xmlns:cx8="http://schemas.microsoft.com/office/drawing/2016/5/14/chartex" xmlns:mc="http://schemas.openxmlformats.org/markup-compatibility/2006" xmlns:aink="http://schemas.microsoft.com/office/drawing/2016/ink" xmlns:am3d="http://schemas.microsoft.com/office/drawing/2017/model3d" xmlns:o="urn:schemas-microsoft-com:office:office" xmlns:r="http://schemas.openxmlformats.org/officeDocument/2006/relationships" xmlns:m="http://schemas.openxmlformats.org/officeDocument/2006/math" xmlns:v="urn:schemas-microsoft-com:vml" xmlns:wp14="http://schemas.microsoft.com/office/word/2010/wordprocessingDrawing" xmlns:wp="http://schemas.openxmlformats.org/drawingml/2006/wordprocessingDrawing" xmlns:w10="urn:schemas-microsoft-com:office:word" xmlns:w="http://schemas.openxmlformats.org/wordprocessingml/2006/main" xmlns:w14="http://schemas.microsoft.com/office/word/2010/wordml" xmlns:w15="http://schemas.microsoft.com/office/word/2012/wordml" xmlns:w16cex="http://schemas.microsoft.com/office/word/2018/wordml/cex" xmlns:w16cid="http://schemas.microsoft.com/office/word/2016/wordml/cid" xmlns:w16="http://schemas.microsoft.com/office/word/2018/wordml" xmlns:w16sdtdh="http://schemas.microsoft.com/office/word/2020/wordml/sdtdatahash" xmlns:w16se="http://schemas.microsoft.com/office/word/2015/wordml/symex" xmlns:wpg="http://schemas.microsoft.com/office/word/2010/wordprocessingGroup" xmlns:wpi="http://schemas.microsoft.com/office/word/2010/wordprocessingInk" xmlns:wne="http://schemas.microsoft.com/office/word/2006/wordml" xmlns:wps="http://schemas.microsoft.com/office/word/2010/wordprocessingShape" mc:Ignorable="w14 w15 w16se w16cid w16 w16cex w16sdtdh wp14">
+  <w:p>
+    <w:pPr>
+      <w:pStyle w:val="Intestazione"/>
+    </w:pPr>
+    <w:r>
+      <w:rPr>
+        <w:noProof/>
+      </w:rPr>
+      <mc:AlternateContent>
+        <mc:Choice Requires="wps">
+          <w:drawing>
+            <wp:anchor distT="0" distB="0" distL="114300" distR="114300" simplePos="0" relativeHeight="251659264" behindDoc="0" locked="0" layoutInCell="0" allowOverlap="1" wp14:anchorId="01A37533" wp14:editId="1C4EF249">
+              <wp:simplePos x="0" y="0"/>
+              <wp:positionH relativeFrom="page">
+                <wp:posOffset>0</wp:posOffset>
+              </wp:positionH>
+              <wp:positionV relativeFrom="page">
+                <wp:posOffset>190500</wp:posOffset>
+              </wp:positionV>
+              <wp:extent cx="7560310" cy="270510"/>
+              <wp:effectExtent l="0" t="0" r="0" b="15240"/>
+              <wp:wrapNone/>
+              <wp:docPr id="4" name="MSIPCMb68f4a4bb1a454ee935dbe64" descr="{&quot;HashCode&quot;:459037970,&quot;Height&quot;:841.0,&quot;Width&quot;:595.0,&quot;Placement&quot;:&quot;Header&quot;,&quot;Index&quot;:&quot;Primary&quot;,&quot;Section&quot;:1,&quot;Top&quot;:0.0,&quot;Left&quot;:0.0}"/>
+              <wp:cNvGraphicFramePr/>
+              <a:graphic xmlns:a="http://schemas.openxmlformats.org/drawingml/2006/main">
+                <a:graphicData uri="http://schemas.microsoft.com/office/word/2010/wordprocessingShape">
+                  <wps:wsp>
+                    <wps:cNvSpPr txBox="1"/>
+                    <wps:spPr>
+                      <a:xfrm>
+                        <a:off x="0" y="0"/>
+                        <a:ext cx="7560310" cy="270510"/>
+                      </a:xfrm>
+                      <a:prstGeom prst="rect">
+                        <a:avLst/>
+                      </a:prstGeom>
+                      <a:noFill/>
+                      <a:ln w="6350">
+                        <a:noFill/>
+                      </a:ln>
+                      <a:extLst>
+                        <a:ext uri="{91240B29-F687-4F45-9708-019B960494DF}">
+                          <a14:hiddenLine xmlns:a14="http://schemas.microsoft.com/office/drawing/2010/main" w="6350">
+                            <a:solidFill>
+                              <a:prstClr val="black"/>
+                            </a:solidFill>
+                          </a14:hiddenLine>
+                        </a:ext>
+                      </a:extLst>
+                    </wps:spPr>
+                    <wps:txbx>
+                      <w:txbxContent>
+                        <w:p>
+                          <w:pPr>
+                            <w:spacing w:after="0"/>
+                            <w:rPr>
+                              <w:rFonts w:ascii="Tahoma" w:hAnsi="Tahoma"/>
+                              <w:color w:val="CF022B"/>
+                              <w:sz w:val="16"/>
+                            </w:rPr>
+                          </w:pPr>
+                          <w:r>
+                            <w:rPr>
+                              <w:rFonts w:ascii="Tahoma" w:hAnsi="Tahoma"/>
+                              <w:color w:val="CF022B"/>
+                              <w:sz w:val="16"/>
+                            </w:rPr>
+                            <w:t xml:space="preserve">               C2 - Uso Limitato</w:t>
+                          </w:r>
+                        </w:p>
+                      </w:txbxContent>
+                    </wps:txbx>
+                    <wps:bodyPr rot="0" spcFirstLastPara="0" vertOverflow="overflow" horzOverflow="overflow" vert="horz" wrap="square" lIns="254000" tIns="0" rIns="91440" bIns="0" numCol="1" spcCol="0" rtlCol="0" fromWordArt="0" anchor="t" anchorCtr="0" forceAA="0" compatLnSpc="1">
+                      <a:prstTxWarp prst="textNoShape">
+                        <a:avLst/>
+                      </a:prstTxWarp>
+                      <a:noAutofit/>
+                    </wps:bodyPr>
+                  </wps:wsp>
+                </a:graphicData>
+              </a:graphic>
+            </wp:anchor>
+          </w:drawing>
+        </mc:Choice>
+        <mc:Fallback>
+          <w:pict>
+            <v:shapetype w14:anchorId="01A37533" id="_x0000_t202" coordsize="21600,21600" o:spt="202" path="m,l,21600r21600,l21600,xe">
+              <v:stroke joinstyle="miter"/>
+              <v:path gradientshapeok="t" o:connecttype="rect"/>
+            </v:shapetype>
+            <v:shape id="MSIPCMb68f4a4bb1a454ee935dbe64" o:spid="_x0000_s1026" type="#_x0000_t202" alt="{&quot;HashCode&quot;:459037970,&quot;Height&quot;:841.0,&quot;Width&quot;:595.0,&quot;Placement&quot;:&quot;Header&quot;,&quot;Index&quot;:&quot;Primary&quot;,&quot;Section&quot;:1,&quot;Top&quot;:0.0,&quot;Left&quot;:0.0}" style="position:absolute;margin-left:0;margin-top:15pt;width:595.3pt;height:21.3pt;z-index:251659264;visibility:visible;mso-wrap-style:square;mso-wrap-distance-left:9pt;mso-wrap-distance-top:0;mso-wrap-distance-right:9pt;mso-wrap-distance-bottom:0;mso-position-horizontal:absolute;mso-position-horizontal-relative:page;mso-position-vertical:absolute;mso-position-vertical-relative:page;v-text-anchor:top" o:gfxdata="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" o:allowincell="f" filled="f" stroked="f" strokeweight=".5pt">
+              <v:fill o:detectmouseclick="t"/>
+              <v:textbox inset="20pt,0,,0">
+                <w:txbxContent>
+                  <w:p>
+                    <w:pPr>
+                      <w:spacing w:after="0"/>
+                      <w:rPr>
+                        <w:rFonts w:ascii="Tahoma" w:hAnsi="Tahoma"/>
+                        <w:color w:val="CF022B"/>
+                        <w:sz w:val="16"/>
+                      </w:rPr>
+                    </w:pPr>
+                    <w:r>
+                      <w:rPr>
+                        <w:rFonts w:ascii="Tahoma" w:hAnsi="Tahoma"/>
+                        <w:color w:val="CF022B"/>
+                        <w:sz w:val="16"/>
+                      </w:rPr>
+                      <w:t xml:space="preserve">               C2 - Uso Limitato</w:t>
+                    </w:r>
+                  </w:p>
+                </w:txbxContent>
+              </v:textbox>
+              <w10:wrap anchorx="page" anchory="page"/>
+            </v:shape>
+          </w:pict>
+        </mc:Fallback>
+      </mc:AlternateContent>
+    </w:r>
+  </w:p>
+</w:hdr>
+</file>
+
+<file path=word/header3.xml><?xml version="1.0" encoding="utf-8"?>
+<w:hdr xmlns:wpc="http://schemas.microsoft.com/office/word/2010/wordprocessingCanvas" xmlns:cx="http://schemas.microsoft.com/office/drawing/2014/chartex" xmlns:cx1="http://schemas.microsoft.com/office/drawing/2015/9/8/chartex" xmlns:cx2="http://schemas.microsoft.com/office/drawing/2015/10/21/chartex" xmlns:cx3="http://schemas.microsoft.com/office/drawing/2016/5/9/chartex" xmlns:cx4="http://schemas.microsoft.com/office/drawing/2016/5/10/chartex" xmlns:cx5="http://schemas.microsoft.com/office/drawing/2016/5/11/chartex" xmlns:cx6="http://schemas.microsoft.com/office/drawing/2016/5/12/chartex" xmlns:cx7="http://schemas.microsoft.com/office/drawing/2016/5/13/chartex" xmlns:cx8="http://schemas.microsoft.com/office/drawing/2016/5/14/chartex" xmlns:mc="http://schemas.openxmlformats.org/markup-compatibility/2006" xmlns:aink="http://schemas.microsoft.com/office/drawing/2016/ink" xmlns:am3d="http://schemas.microsoft.com/office/drawing/2017/model3d" xmlns:o="urn:schemas-microsoft-com:office:office" xmlns:r="http://schemas.openxmlformats.org/officeDocument/2006/relationships" xmlns:m="http://schemas.openxmlformats.org/officeDocument/2006/math" xmlns:v="urn:schemas-microsoft-com:vml" xmlns:wp14="http://schemas.microsoft.com/office/word/2010/wordprocessingDrawing" xmlns:wp="http://schemas.openxmlformats.org/drawingml/2006/wordprocessingDrawing" xmlns:w10="urn:schemas-microsoft-com:office:word" xmlns:w="http://schemas.openxmlformats.org/wordprocessingml/2006/main" xmlns:w14="http://schemas.microsoft.com/office/word/2010/wordml" xmlns:w15="http://schemas.microsoft.com/office/word/2012/wordml" xmlns:w16cex="http://schemas.microsoft.com/office/word/2018/wordml/cex" xmlns:w16cid="http://schemas.microsoft.com/office/word/2016/wordml/cid" xmlns:w16="http://schemas.microsoft.com/office/word/2018/wordml" xmlns:w16sdtdh="http://schemas.microsoft.com/office/word/2020/wordml/sdtdatahash" xmlns:w16se="http://schemas.microsoft.com/office/word/2015/wordml/symex" xmlns:wpg="http://schemas.microsoft.com/office/word/2010/wordprocessingGroup" xmlns:wpi="http://schemas.microsoft.com/office/word/2010/wordprocessingInk" xmlns:wne="http://schemas.microsoft.com/office/word/2006/wordml" xmlns:wps="http://schemas.microsoft.com/office/word/2010/wordprocessingShape" mc:Ignorable="w14 w15 w16se w16cid w16 w16cex w16sdtdh wp14">
+  <w:p>
+    <w:pPr>
+      <w:pStyle w:val="Intestazione"/>
+    </w:pPr>
+  </w:p>
+</w:hdr>
 </file>
 
 <file path=word/numbering.xml><?xml version="1.0" encoding="utf-8"?>
@@ -2467,7 +3538,80 @@
       <w:contextualSpacing/>
     </w:pPr>
   </w:style>
+  <w:style w:type="paragraph" w:styleId="Intestazione">
+    <w:name w:val="header"/>
+    <w:basedOn w:val="Normale"/>
+    <w:link w:val="IntestazioneCarattere"/>
+    <w:uiPriority w:val="99"/>
+    <w:unhideWhenUsed/>
+    <w:rsid w:val="00FE2380"/>
+    <w:pPr>
+      <w:tabs>
+        <w:tab w:val="center" w:pos="4819"/>
+        <w:tab w:val="right" w:pos="9638"/>
+      </w:tabs>
+      <w:spacing w:after="0" w:line="240" w:lineRule="auto"/>
+    </w:pPr>
+  </w:style>
+  <w:style w:type="character" w:customStyle="1" w:styleId="IntestazioneCarattere">
+    <w:name w:val="Intestazione Carattere"/>
+    <w:basedOn w:val="Carpredefinitoparagrafo"/>
+    <w:link w:val="Intestazione"/>
+    <w:uiPriority w:val="99"/>
+    <w:rsid w:val="00FE2380"/>
+  </w:style>
+  <w:style w:type="paragraph" w:styleId="Pidipagina">
+    <w:name w:val="footer"/>
+    <w:basedOn w:val="Normale"/>
+    <w:link w:val="PidipaginaCarattere"/>
+    <w:uiPriority w:val="99"/>
+    <w:unhideWhenUsed/>
+    <w:rsid w:val="00FE2380"/>
+    <w:pPr>
+      <w:tabs>
+        <w:tab w:val="center" w:pos="4819"/>
+        <w:tab w:val="right" w:pos="9638"/>
+      </w:tabs>
+      <w:spacing w:after="0" w:line="240" w:lineRule="auto"/>
+    </w:pPr>
+  </w:style>
+  <w:style w:type="character" w:customStyle="1" w:styleId="PidipaginaCarattere">
+    <w:name w:val="Piè di pagina Carattere"/>
+    <w:basedOn w:val="Carpredefinitoparagrafo"/>
+    <w:link w:val="Pidipagina"/>
+    <w:uiPriority w:val="99"/>
+    <w:rsid w:val="00FE2380"/>
+  </w:style>
 </w:styles>
+</file>
+
+<file path=word/ink/ink1.xml><?xml version="1.0" encoding="utf-8"?>
+<inkml:ink xmlns:inkml="http://www.w3.org/2003/InkML">
+  <inkml:definitions>
+    <inkml:context xml:id="ctx0">
+      <inkml:inkSource xml:id="inkSrc0">
+        <inkml:traceFormat>
+          <inkml:channel name="X" type="integer" min="-2.14748E9" max="2.14748E9" units="cm"/>
+          <inkml:channel name="Y" type="integer" min="-2.14748E9" max="2.14748E9" units="cm"/>
+        </inkml:traceFormat>
+        <inkml:channelProperties>
+          <inkml:channelProperty channel="X" name="resolution" value="1000" units="1/cm"/>
+          <inkml:channelProperty channel="Y" name="resolution" value="1000" units="1/cm"/>
+        </inkml:channelProperties>
+      </inkml:inkSource>
+      <inkml:timestamp xml:id="ts0" timeString="2022-03-18T11:16:01.851"/>
+    </inkml:context>
+    <inkml:brush xml:id="br0">
+      <inkml:brushProperty name="width" value="0.3" units="cm"/>
+      <inkml:brushProperty name="height" value="0.6" units="cm"/>
+      <inkml:brushProperty name="color" value="#FFFC00"/>
+      <inkml:brushProperty name="tip" value="rectangle"/>
+      <inkml:brushProperty name="rasterOp" value="maskPen"/>
+      <inkml:brushProperty name="ignorePressure" value="1"/>
+    </inkml:brush>
+  </inkml:definitions>
+  <inkml:trace contextRef="#ctx0" brushRef="#br0">2439 90,'-9'-1,"-1"0,0 0,0-1,-16-6,-12-3,-148-18,-1 9,-317 4,66 44,366-17,0 3,1 4,-137 52,75-11,-204 126,326-178,0 0,0 0,1 1,0 1,0 0,1 0,0 1,-13 18,18-20,1-1,-1 1,1 0,1 0,-1 0,1 1,1-1,0 0,0 1,0-1,1 1,1-1,-1 1,3 12,6 28,1 0,2 0,3-1,25 57,-27-77,2 0,1 0,1-2,1 0,2-1,0-1,2-1,25 23,17 4,3-2,1-3,3-3,1-3,2-3,1-4,2-3,1-3,115 22,-36-21,2-6,0-7,304-14,-231-5,97-7,468-118,-665 103,-99 21,-20 5,-1-1,1-1,0 0,-1-1,1 0,-1-1,0 0,16-10,-23 9,0 0,-1 0,0 0,0 0,0-1,-1 0,0 0,0 0,-1 0,1 0,-2 0,2-11,5-12,20-52,-10 32,-2-1,13-69,-27 105,0 1,-1-1,0 0,-1 0,-1 0,0 0,-1 0,-1 0,0 0,-1 1,-1 0,-12-27,-1 10,-2 0,-1 2,-1 1,-1 1,-1 0,-1 2,-2 1,-35-25,23 22,-2 1,-1 3,-1 1,-1 1,-73-22,45 21,0 3,-2 3,-97-8,-66 3,-126-7,235 14,108 12</inkml:trace>
+</inkml:ink>
 </file>
 
 <file path=word/theme/theme1.xml><?xml version="1.0" encoding="utf-8"?>

</xml_diff>